<commit_message>
CT aufgabe 2: fertig
</commit_message>
<xml_diff>
--- a/CT/CoffeeMaker_Coverage/Test-Documentation-Bartel-Breitenstein-Bruhn.docx
+++ b/CT/CoffeeMaker_Coverage/Test-Documentation-Bartel-Breitenstein-Bruhn.docx
@@ -1,6 +1,6 @@
 
 <file path=word/document.xml><?xml version="1.0" encoding="utf-8"?>
-<w:document xmlns:wpc="http://schemas.microsoft.com/office/word/2010/wordprocessingCanvas" xmlns:mc="http://schemas.openxmlformats.org/markup-compatibility/2006" xmlns:o="urn:schemas-microsoft-com:office:office" xmlns:r="http://schemas.openxmlformats.org/officeDocument/2006/relationships" xmlns:m="http://schemas.openxmlformats.org/officeDocument/2006/math" xmlns:v="urn:schemas-microsoft-com:vml" xmlns:wp14="http://schemas.microsoft.com/office/word/2010/wordprocessingDrawing" xmlns:wp="http://schemas.openxmlformats.org/drawingml/2006/wordprocessingDrawing" xmlns:w10="urn:schemas-microsoft-com:office:word" xmlns:w="http://schemas.openxmlformats.org/wordprocessingml/2006/main" xmlns:w14="http://schemas.microsoft.com/office/word/2010/wordml" xmlns:wpg="http://schemas.microsoft.com/office/word/2010/wordprocessingGroup" xmlns:wpi="http://schemas.microsoft.com/office/word/2010/wordprocessingInk" xmlns:wne="http://schemas.microsoft.com/office/word/2006/wordml" xmlns:wps="http://schemas.microsoft.com/office/word/2010/wordprocessingShape" mc:Ignorable="w14 wp14">
+<w:document xmlns:ve="http://schemas.openxmlformats.org/markup-compatibility/2006" xmlns:o="urn:schemas-microsoft-com:office:office" xmlns:r="http://schemas.openxmlformats.org/officeDocument/2006/relationships" xmlns:m="http://schemas.openxmlformats.org/officeDocument/2006/math" xmlns:v="urn:schemas-microsoft-com:vml" xmlns:wp="http://schemas.openxmlformats.org/drawingml/2006/wordprocessingDrawing" xmlns:w10="urn:schemas-microsoft-com:office:word" xmlns:w="http://schemas.openxmlformats.org/wordprocessingml/2006/main" xmlns:wne="http://schemas.microsoft.com/office/word/2006/wordml">
   <w:body>
     <w:p>
       <w:pPr>
@@ -87,7 +87,8 @@
     </w:p>
     <w:tbl>
       <w:tblPr>
-        <w:tblW w:w="9464" w:type="dxa"/>
+        <w:tblW w:w="9923" w:type="dxa"/>
+        <w:tblInd w:w="-459" w:type="dxa"/>
         <w:tblBorders>
           <w:top w:val="single" w:sz="4" w:space="0" w:color="000000"/>
           <w:left w:val="single" w:sz="4" w:space="0" w:color="000000"/>
@@ -96,18 +97,18 @@
           <w:insideH w:val="single" w:sz="4" w:space="0" w:color="000000"/>
           <w:insideV w:val="single" w:sz="4" w:space="0" w:color="000000"/>
         </w:tblBorders>
-        <w:tblLook w:val="04A0" w:firstRow="1" w:lastRow="0" w:firstColumn="1" w:lastColumn="0" w:noHBand="0" w:noVBand="1"/>
+        <w:tblLook w:val="04A0"/>
       </w:tblPr>
       <w:tblGrid>
-        <w:gridCol w:w="1092"/>
-        <w:gridCol w:w="2584"/>
-        <w:gridCol w:w="2199"/>
-        <w:gridCol w:w="3589"/>
+        <w:gridCol w:w="1469"/>
+        <w:gridCol w:w="3064"/>
+        <w:gridCol w:w="2195"/>
+        <w:gridCol w:w="3195"/>
       </w:tblGrid>
       <w:tr>
         <w:tc>
           <w:tcPr>
-            <w:tcW w:w="1092" w:type="dxa"/>
+            <w:tcW w:w="1469" w:type="dxa"/>
             <w:shd w:val="clear" w:color="auto" w:fill="auto"/>
           </w:tcPr>
           <w:p>
@@ -123,7 +124,7 @@
         </w:tc>
         <w:tc>
           <w:tcPr>
-            <w:tcW w:w="2584" w:type="dxa"/>
+            <w:tcW w:w="3064" w:type="dxa"/>
             <w:shd w:val="clear" w:color="auto" w:fill="auto"/>
           </w:tcPr>
           <w:p>
@@ -142,7 +143,7 @@
         </w:tc>
         <w:tc>
           <w:tcPr>
-            <w:tcW w:w="2199" w:type="dxa"/>
+            <w:tcW w:w="2195" w:type="dxa"/>
             <w:shd w:val="clear" w:color="auto" w:fill="auto"/>
           </w:tcPr>
           <w:p>
@@ -153,7 +154,7 @@
         </w:tc>
         <w:tc>
           <w:tcPr>
-            <w:tcW w:w="3589" w:type="dxa"/>
+            <w:tcW w:w="3195" w:type="dxa"/>
             <w:shd w:val="clear" w:color="auto" w:fill="auto"/>
           </w:tcPr>
           <w:p>
@@ -166,7 +167,7 @@
       <w:tr>
         <w:tc>
           <w:tcPr>
-            <w:tcW w:w="1092" w:type="dxa"/>
+            <w:tcW w:w="1469" w:type="dxa"/>
             <w:shd w:val="clear" w:color="auto" w:fill="auto"/>
           </w:tcPr>
           <w:p>
@@ -184,7 +185,7 @@
         </w:tc>
         <w:tc>
           <w:tcPr>
-            <w:tcW w:w="2584" w:type="dxa"/>
+            <w:tcW w:w="3064" w:type="dxa"/>
             <w:shd w:val="clear" w:color="auto" w:fill="auto"/>
           </w:tcPr>
           <w:p>
@@ -200,7 +201,7 @@
         </w:tc>
         <w:tc>
           <w:tcPr>
-            <w:tcW w:w="2199" w:type="dxa"/>
+            <w:tcW w:w="2195" w:type="dxa"/>
             <w:shd w:val="clear" w:color="auto" w:fill="auto"/>
           </w:tcPr>
           <w:p>
@@ -211,7 +212,7 @@
         </w:tc>
         <w:tc>
           <w:tcPr>
-            <w:tcW w:w="3589" w:type="dxa"/>
+            <w:tcW w:w="3195" w:type="dxa"/>
             <w:shd w:val="clear" w:color="auto" w:fill="auto"/>
           </w:tcPr>
           <w:p>
@@ -224,7 +225,7 @@
       <w:tr>
         <w:tc>
           <w:tcPr>
-            <w:tcW w:w="1092" w:type="dxa"/>
+            <w:tcW w:w="1469" w:type="dxa"/>
             <w:shd w:val="clear" w:color="auto" w:fill="auto"/>
           </w:tcPr>
           <w:p>
@@ -240,7 +241,7 @@
         </w:tc>
         <w:tc>
           <w:tcPr>
-            <w:tcW w:w="2584" w:type="dxa"/>
+            <w:tcW w:w="3064" w:type="dxa"/>
             <w:shd w:val="clear" w:color="auto" w:fill="auto"/>
           </w:tcPr>
           <w:p>
@@ -256,7 +257,7 @@
         </w:tc>
         <w:tc>
           <w:tcPr>
-            <w:tcW w:w="2199" w:type="dxa"/>
+            <w:tcW w:w="2195" w:type="dxa"/>
             <w:shd w:val="clear" w:color="auto" w:fill="auto"/>
           </w:tcPr>
           <w:p>
@@ -267,7 +268,7 @@
         </w:tc>
         <w:tc>
           <w:tcPr>
-            <w:tcW w:w="3589" w:type="dxa"/>
+            <w:tcW w:w="3195" w:type="dxa"/>
             <w:shd w:val="clear" w:color="auto" w:fill="auto"/>
           </w:tcPr>
           <w:p>
@@ -280,98 +281,852 @@
       <w:tr>
         <w:tc>
           <w:tcPr>
-            <w:tcW w:w="1092" w:type="dxa"/>
-            <w:shd w:val="clear" w:color="auto" w:fill="auto"/>
-          </w:tcPr>
-          <w:p/>
-        </w:tc>
-        <w:tc>
-          <w:tcPr>
-            <w:tcW w:w="2584" w:type="dxa"/>
-            <w:shd w:val="clear" w:color="auto" w:fill="auto"/>
-          </w:tcPr>
-          <w:p/>
-        </w:tc>
-        <w:tc>
-          <w:tcPr>
-            <w:tcW w:w="2199" w:type="dxa"/>
-            <w:shd w:val="clear" w:color="auto" w:fill="auto"/>
-          </w:tcPr>
-          <w:p/>
-        </w:tc>
-        <w:tc>
-          <w:tcPr>
-            <w:tcW w:w="3589" w:type="dxa"/>
-            <w:shd w:val="clear" w:color="auto" w:fill="auto"/>
-          </w:tcPr>
-          <w:p/>
+            <w:tcW w:w="1469" w:type="dxa"/>
+            <w:shd w:val="clear" w:color="auto" w:fill="auto"/>
+          </w:tcPr>
+          <w:p>
+            <w:r>
+              <w:t>UT-AI-ei</w:t>
+            </w:r>
+          </w:p>
+        </w:tc>
+        <w:tc>
+          <w:tcPr>
+            <w:tcW w:w="3064" w:type="dxa"/>
+            <w:shd w:val="clear" w:color="auto" w:fill="auto"/>
+          </w:tcPr>
+          <w:p>
+            <w:proofErr w:type="spellStart"/>
+            <w:r>
+              <w:t>testEnoughIngredients</w:t>
+            </w:r>
+            <w:proofErr w:type="spellEnd"/>
+            <w:r>
+              <w:t>()</w:t>
+            </w:r>
+          </w:p>
+        </w:tc>
+        <w:tc>
+          <w:tcPr>
+            <w:tcW w:w="2195" w:type="dxa"/>
+            <w:shd w:val="clear" w:color="auto" w:fill="auto"/>
+          </w:tcPr>
+          <w:p>
+            <w:r>
+              <w:t>CoffeeMakerTest.java</w:t>
+            </w:r>
+          </w:p>
+        </w:tc>
+        <w:tc>
+          <w:tcPr>
+            <w:tcW w:w="3195" w:type="dxa"/>
+            <w:shd w:val="clear" w:color="auto" w:fill="auto"/>
+          </w:tcPr>
+          <w:p>
+            <w:r>
+              <w:t>Prüft sowohl den positiven und negativen Fall, ob genug Zutaten im Bestand des Inventars vorhanden sind.</w:t>
+            </w:r>
+          </w:p>
         </w:tc>
       </w:tr>
       <w:tr>
         <w:tc>
           <w:tcPr>
-            <w:tcW w:w="1092" w:type="dxa"/>
-            <w:shd w:val="clear" w:color="auto" w:fill="auto"/>
-          </w:tcPr>
-          <w:p/>
-        </w:tc>
-        <w:tc>
-          <w:tcPr>
-            <w:tcW w:w="2584" w:type="dxa"/>
-            <w:shd w:val="clear" w:color="auto" w:fill="auto"/>
-          </w:tcPr>
-          <w:p/>
-        </w:tc>
-        <w:tc>
-          <w:tcPr>
-            <w:tcW w:w="2199" w:type="dxa"/>
-            <w:shd w:val="clear" w:color="auto" w:fill="auto"/>
-          </w:tcPr>
-          <w:p/>
-        </w:tc>
-        <w:tc>
-          <w:tcPr>
-            <w:tcW w:w="3589" w:type="dxa"/>
-            <w:shd w:val="clear" w:color="auto" w:fill="auto"/>
-          </w:tcPr>
-          <w:p/>
+            <w:tcW w:w="1469" w:type="dxa"/>
+            <w:shd w:val="clear" w:color="auto" w:fill="auto"/>
+          </w:tcPr>
+          <w:p>
+            <w:r>
+              <w:t>UT-AI-ei</w:t>
+            </w:r>
+          </w:p>
+        </w:tc>
+        <w:tc>
+          <w:tcPr>
+            <w:tcW w:w="3064" w:type="dxa"/>
+            <w:shd w:val="clear" w:color="auto" w:fill="auto"/>
+          </w:tcPr>
+          <w:p>
+            <w:proofErr w:type="spellStart"/>
+            <w:r>
+              <w:t>testInventory</w:t>
+            </w:r>
+            <w:proofErr w:type="spellEnd"/>
+            <w:r>
+              <w:t>()</w:t>
+            </w:r>
+          </w:p>
+        </w:tc>
+        <w:tc>
+          <w:tcPr>
+            <w:tcW w:w="2195" w:type="dxa"/>
+            <w:shd w:val="clear" w:color="auto" w:fill="auto"/>
+          </w:tcPr>
+          <w:p>
+            <w:r>
+              <w:t>CoffeeMakerTest.java</w:t>
+            </w:r>
+          </w:p>
+        </w:tc>
+        <w:tc>
+          <w:tcPr>
+            <w:tcW w:w="3195" w:type="dxa"/>
+            <w:shd w:val="clear" w:color="auto" w:fill="auto"/>
+          </w:tcPr>
+          <w:p>
+            <w:r>
+              <w:t xml:space="preserve">Prüft ob es möglich ist, negative Integer </w:t>
+            </w:r>
+            <w:r>
+              <w:t>in den Zutaten Bestand zu setzen.</w:t>
+            </w:r>
+          </w:p>
         </w:tc>
       </w:tr>
       <w:tr>
         <w:tc>
           <w:tcPr>
-            <w:tcW w:w="1092" w:type="dxa"/>
-            <w:shd w:val="clear" w:color="auto" w:fill="auto"/>
-          </w:tcPr>
-          <w:p/>
-        </w:tc>
-        <w:tc>
-          <w:tcPr>
-            <w:tcW w:w="2584" w:type="dxa"/>
-            <w:shd w:val="clear" w:color="auto" w:fill="auto"/>
-          </w:tcPr>
-          <w:p/>
-        </w:tc>
-        <w:tc>
-          <w:tcPr>
-            <w:tcW w:w="2199" w:type="dxa"/>
-            <w:shd w:val="clear" w:color="auto" w:fill="auto"/>
-          </w:tcPr>
-          <w:p/>
-        </w:tc>
-        <w:tc>
-          <w:tcPr>
-            <w:tcW w:w="3589" w:type="dxa"/>
-            <w:shd w:val="clear" w:color="auto" w:fill="auto"/>
-          </w:tcPr>
-          <w:p/>
+            <w:tcW w:w="1469" w:type="dxa"/>
+            <w:shd w:val="clear" w:color="auto" w:fill="auto"/>
+          </w:tcPr>
+          <w:p>
+            <w:r>
+              <w:t>UT-AI-</w:t>
+            </w:r>
+            <w:proofErr w:type="spellStart"/>
+            <w:r>
+              <w:t>adi</w:t>
+            </w:r>
+            <w:proofErr w:type="spellEnd"/>
+          </w:p>
+        </w:tc>
+        <w:tc>
+          <w:tcPr>
+            <w:tcW w:w="3064" w:type="dxa"/>
+            <w:shd w:val="clear" w:color="auto" w:fill="auto"/>
+          </w:tcPr>
+          <w:p>
+            <w:proofErr w:type="spellStart"/>
+            <w:r>
+              <w:t>testAddInventoryNothing</w:t>
+            </w:r>
+            <w:proofErr w:type="spellEnd"/>
+            <w:r>
+              <w:t>()</w:t>
+            </w:r>
+          </w:p>
+        </w:tc>
+        <w:tc>
+          <w:tcPr>
+            <w:tcW w:w="2195" w:type="dxa"/>
+            <w:shd w:val="clear" w:color="auto" w:fill="auto"/>
+          </w:tcPr>
+          <w:p>
+            <w:r>
+              <w:t>CoffeeMakerTest.java</w:t>
+            </w:r>
+          </w:p>
+        </w:tc>
+        <w:tc>
+          <w:tcPr>
+            <w:tcW w:w="3195" w:type="dxa"/>
+            <w:shd w:val="clear" w:color="auto" w:fill="auto"/>
+          </w:tcPr>
+          <w:p>
+            <w:r>
+              <w:t xml:space="preserve">Prüft ob es möglich ist nichts in das Inventar des </w:t>
+            </w:r>
+            <w:proofErr w:type="spellStart"/>
+            <w:r>
+              <w:t>CoffeeMaker</w:t>
+            </w:r>
+            <w:proofErr w:type="spellEnd"/>
+            <w:r>
+              <w:t xml:space="preserve"> einzufügen.</w:t>
+            </w:r>
+          </w:p>
+        </w:tc>
+      </w:tr>
+      <w:tr>
+        <w:tc>
+          <w:tcPr>
+            <w:tcW w:w="1469" w:type="dxa"/>
+            <w:shd w:val="clear" w:color="auto" w:fill="auto"/>
+          </w:tcPr>
+          <w:p>
+            <w:r>
+              <w:t>UT-AI-</w:t>
+            </w:r>
+            <w:proofErr w:type="spellStart"/>
+            <w:r>
+              <w:t>bz</w:t>
+            </w:r>
+            <w:proofErr w:type="spellEnd"/>
+          </w:p>
+        </w:tc>
+        <w:tc>
+          <w:tcPr>
+            <w:tcW w:w="3064" w:type="dxa"/>
+            <w:shd w:val="clear" w:color="auto" w:fill="auto"/>
+          </w:tcPr>
+          <w:p>
+            <w:proofErr w:type="spellStart"/>
+            <w:r>
+              <w:t>testBezahlZuWenig</w:t>
+            </w:r>
+            <w:proofErr w:type="spellEnd"/>
+            <w:r>
+              <w:t>()</w:t>
+            </w:r>
+          </w:p>
+        </w:tc>
+        <w:tc>
+          <w:tcPr>
+            <w:tcW w:w="2195" w:type="dxa"/>
+            <w:shd w:val="clear" w:color="auto" w:fill="auto"/>
+          </w:tcPr>
+          <w:p>
+            <w:r>
+              <w:t>CoffeeMakerTest.java</w:t>
+            </w:r>
+          </w:p>
+        </w:tc>
+        <w:tc>
+          <w:tcPr>
+            <w:tcW w:w="3195" w:type="dxa"/>
+            <w:shd w:val="clear" w:color="auto" w:fill="auto"/>
+          </w:tcPr>
+          <w:p>
+            <w:r>
+              <w:t xml:space="preserve">Prüft ob der </w:t>
+            </w:r>
+            <w:proofErr w:type="spellStart"/>
+            <w:r>
+              <w:t>CoffeeMaker</w:t>
+            </w:r>
+            <w:proofErr w:type="spellEnd"/>
+            <w:r>
+              <w:t xml:space="preserve"> das Geld zurück liefert, wenn zu wenig Bezahlt wird.</w:t>
+            </w:r>
+          </w:p>
+        </w:tc>
+      </w:tr>
+      <w:tr>
+        <w:tc>
+          <w:tcPr>
+            <w:tcW w:w="1469" w:type="dxa"/>
+            <w:shd w:val="clear" w:color="auto" w:fill="auto"/>
+          </w:tcPr>
+          <w:p>
+            <w:r>
+              <w:t>UT-AI-</w:t>
+            </w:r>
+            <w:proofErr w:type="spellStart"/>
+            <w:r>
+              <w:t>zwz</w:t>
+            </w:r>
+            <w:proofErr w:type="spellEnd"/>
+          </w:p>
+        </w:tc>
+        <w:tc>
+          <w:tcPr>
+            <w:tcW w:w="3064" w:type="dxa"/>
+            <w:shd w:val="clear" w:color="auto" w:fill="auto"/>
+          </w:tcPr>
+          <w:p>
+            <w:proofErr w:type="spellStart"/>
+            <w:r>
+              <w:t>testZuWenigZutaten</w:t>
+            </w:r>
+            <w:proofErr w:type="spellEnd"/>
+            <w:r>
+              <w:t>()</w:t>
+            </w:r>
+          </w:p>
+        </w:tc>
+        <w:tc>
+          <w:tcPr>
+            <w:tcW w:w="2195" w:type="dxa"/>
+            <w:shd w:val="clear" w:color="auto" w:fill="auto"/>
+          </w:tcPr>
+          <w:p>
+            <w:r>
+              <w:t>CoffeeMakerTest.java</w:t>
+            </w:r>
+          </w:p>
+        </w:tc>
+        <w:tc>
+          <w:tcPr>
+            <w:tcW w:w="3195" w:type="dxa"/>
+            <w:shd w:val="clear" w:color="auto" w:fill="auto"/>
+          </w:tcPr>
+          <w:p>
+            <w:r>
+              <w:t xml:space="preserve">Prüft ob der </w:t>
+            </w:r>
+            <w:proofErr w:type="spellStart"/>
+            <w:r>
+              <w:t>CoffeeMaker</w:t>
+            </w:r>
+            <w:proofErr w:type="spellEnd"/>
+            <w:r>
+              <w:t xml:space="preserve"> ein Rezept erstellen kann, für das nicht genug Zutaten vorhanden sind.</w:t>
+            </w:r>
+          </w:p>
+        </w:tc>
+      </w:tr>
+      <w:tr>
+        <w:tc>
+          <w:tcPr>
+            <w:tcW w:w="1469" w:type="dxa"/>
+            <w:shd w:val="clear" w:color="auto" w:fill="auto"/>
+          </w:tcPr>
+          <w:p>
+            <w:r>
+              <w:t>UT-AI-</w:t>
+            </w:r>
+            <w:proofErr w:type="spellStart"/>
+            <w:r>
+              <w:t>ar</w:t>
+            </w:r>
+            <w:proofErr w:type="spellEnd"/>
+          </w:p>
+        </w:tc>
+        <w:tc>
+          <w:tcPr>
+            <w:tcW w:w="3064" w:type="dxa"/>
+            <w:shd w:val="clear" w:color="auto" w:fill="auto"/>
+          </w:tcPr>
+          <w:p>
+            <w:proofErr w:type="spellStart"/>
+            <w:r>
+              <w:t>testAddRecipe</w:t>
+            </w:r>
+            <w:proofErr w:type="spellEnd"/>
+            <w:r>
+              <w:t>()</w:t>
+            </w:r>
+          </w:p>
+        </w:tc>
+        <w:tc>
+          <w:tcPr>
+            <w:tcW w:w="2195" w:type="dxa"/>
+            <w:shd w:val="clear" w:color="auto" w:fill="auto"/>
+          </w:tcPr>
+          <w:p>
+            <w:r>
+              <w:t>CoffeeMakerTest.java</w:t>
+            </w:r>
+          </w:p>
+        </w:tc>
+        <w:tc>
+          <w:tcPr>
+            <w:tcW w:w="3195" w:type="dxa"/>
+            <w:shd w:val="clear" w:color="auto" w:fill="auto"/>
+          </w:tcPr>
+          <w:p>
+            <w:r>
+              <w:t xml:space="preserve">Prüft ob dem </w:t>
+            </w:r>
+            <w:proofErr w:type="spellStart"/>
+            <w:r>
+              <w:t>CoffeeMaker</w:t>
+            </w:r>
+            <w:proofErr w:type="spellEnd"/>
+            <w:r>
+              <w:t xml:space="preserve"> ein Rezept hinzugefügt werden </w:t>
+            </w:r>
+            <w:r>
+              <w:lastRenderedPageBreak/>
+              <w:t>kann.</w:t>
+            </w:r>
+          </w:p>
+        </w:tc>
+      </w:tr>
+      <w:tr>
+        <w:tc>
+          <w:tcPr>
+            <w:tcW w:w="1469" w:type="dxa"/>
+            <w:shd w:val="clear" w:color="auto" w:fill="auto"/>
+          </w:tcPr>
+          <w:p>
+            <w:r>
+              <w:lastRenderedPageBreak/>
+              <w:t>UT-AI-</w:t>
+            </w:r>
+            <w:proofErr w:type="spellStart"/>
+            <w:r>
+              <w:t>ard</w:t>
+            </w:r>
+            <w:proofErr w:type="spellEnd"/>
+          </w:p>
+        </w:tc>
+        <w:tc>
+          <w:tcPr>
+            <w:tcW w:w="3064" w:type="dxa"/>
+            <w:shd w:val="clear" w:color="auto" w:fill="auto"/>
+          </w:tcPr>
+          <w:p>
+            <w:proofErr w:type="spellStart"/>
+            <w:r>
+              <w:t>testAddRecipeDouble</w:t>
+            </w:r>
+            <w:proofErr w:type="spellEnd"/>
+            <w:r>
+              <w:t>()</w:t>
+            </w:r>
+          </w:p>
+        </w:tc>
+        <w:tc>
+          <w:tcPr>
+            <w:tcW w:w="2195" w:type="dxa"/>
+            <w:shd w:val="clear" w:color="auto" w:fill="auto"/>
+          </w:tcPr>
+          <w:p>
+            <w:r>
+              <w:t>CoffeeMakerTest.java</w:t>
+            </w:r>
+          </w:p>
+        </w:tc>
+        <w:tc>
+          <w:tcPr>
+            <w:tcW w:w="3195" w:type="dxa"/>
+            <w:shd w:val="clear" w:color="auto" w:fill="auto"/>
+          </w:tcPr>
+          <w:p>
+            <w:r>
+              <w:t xml:space="preserve">Prüft ob dem </w:t>
+            </w:r>
+            <w:proofErr w:type="spellStart"/>
+            <w:r>
+              <w:t>CoffeeMaker</w:t>
+            </w:r>
+            <w:proofErr w:type="spellEnd"/>
+            <w:r>
+              <w:t xml:space="preserve"> ein Rezept mehrmals hinzugefügt werden kann.</w:t>
+            </w:r>
+          </w:p>
+        </w:tc>
+      </w:tr>
+      <w:tr>
+        <w:tc>
+          <w:tcPr>
+            <w:tcW w:w="1469" w:type="dxa"/>
+            <w:shd w:val="clear" w:color="auto" w:fill="auto"/>
+          </w:tcPr>
+          <w:p>
+            <w:r>
+              <w:t>UT-AI-</w:t>
+            </w:r>
+            <w:proofErr w:type="spellStart"/>
+            <w:r>
+              <w:t>rts</w:t>
+            </w:r>
+            <w:proofErr w:type="spellEnd"/>
+          </w:p>
+        </w:tc>
+        <w:tc>
+          <w:tcPr>
+            <w:tcW w:w="3064" w:type="dxa"/>
+            <w:shd w:val="clear" w:color="auto" w:fill="auto"/>
+          </w:tcPr>
+          <w:p>
+            <w:proofErr w:type="spellStart"/>
+            <w:r>
+              <w:t>testRecipeToString</w:t>
+            </w:r>
+            <w:proofErr w:type="spellEnd"/>
+            <w:r>
+              <w:t>()</w:t>
+            </w:r>
+          </w:p>
+        </w:tc>
+        <w:tc>
+          <w:tcPr>
+            <w:tcW w:w="2195" w:type="dxa"/>
+            <w:shd w:val="clear" w:color="auto" w:fill="auto"/>
+          </w:tcPr>
+          <w:p>
+            <w:r>
+              <w:t>CoffeeMakerTest.java</w:t>
+            </w:r>
+          </w:p>
+        </w:tc>
+        <w:tc>
+          <w:tcPr>
+            <w:tcW w:w="3195" w:type="dxa"/>
+            <w:shd w:val="clear" w:color="auto" w:fill="auto"/>
+          </w:tcPr>
+          <w:p>
+            <w:r>
+              <w:t>Prüft ob das Coffee Rezept auch den String „Coffee“ zurück gibt.</w:t>
+            </w:r>
+          </w:p>
+        </w:tc>
+      </w:tr>
+      <w:tr>
+        <w:tc>
+          <w:tcPr>
+            <w:tcW w:w="1469" w:type="dxa"/>
+            <w:shd w:val="clear" w:color="auto" w:fill="auto"/>
+          </w:tcPr>
+          <w:p>
+            <w:r>
+              <w:t>UT-AI-armt</w:t>
+            </w:r>
+          </w:p>
+        </w:tc>
+        <w:tc>
+          <w:tcPr>
+            <w:tcW w:w="3064" w:type="dxa"/>
+            <w:shd w:val="clear" w:color="auto" w:fill="auto"/>
+          </w:tcPr>
+          <w:p>
+            <w:proofErr w:type="spellStart"/>
+            <w:r>
+              <w:t>testAddRecipeMoreThanMax</w:t>
+            </w:r>
+            <w:proofErr w:type="spellEnd"/>
+            <w:r>
+              <w:t>()</w:t>
+            </w:r>
+          </w:p>
+        </w:tc>
+        <w:tc>
+          <w:tcPr>
+            <w:tcW w:w="2195" w:type="dxa"/>
+            <w:shd w:val="clear" w:color="auto" w:fill="auto"/>
+          </w:tcPr>
+          <w:p>
+            <w:r>
+              <w:t>CoffeeMakerTest.java</w:t>
+            </w:r>
+          </w:p>
+        </w:tc>
+        <w:tc>
+          <w:tcPr>
+            <w:tcW w:w="3195" w:type="dxa"/>
+            <w:shd w:val="clear" w:color="auto" w:fill="auto"/>
+          </w:tcPr>
+          <w:p>
+            <w:r>
+              <w:t>Prüft ob mehr als vier Rezepte eingefügt werden können.</w:t>
+            </w:r>
+          </w:p>
+        </w:tc>
+      </w:tr>
+      <w:tr>
+        <w:tc>
+          <w:tcPr>
+            <w:tcW w:w="1469" w:type="dxa"/>
+            <w:shd w:val="clear" w:color="auto" w:fill="auto"/>
+          </w:tcPr>
+          <w:p>
+            <w:r>
+              <w:t>UT-AI-</w:t>
+            </w:r>
+            <w:proofErr w:type="spellStart"/>
+            <w:r>
+              <w:t>arem</w:t>
+            </w:r>
+            <w:proofErr w:type="spellEnd"/>
+          </w:p>
+        </w:tc>
+        <w:tc>
+          <w:tcPr>
+            <w:tcW w:w="3064" w:type="dxa"/>
+            <w:shd w:val="clear" w:color="auto" w:fill="auto"/>
+          </w:tcPr>
+          <w:p>
+            <w:proofErr w:type="spellStart"/>
+            <w:r>
+              <w:t>testAddRecipeEditMax</w:t>
+            </w:r>
+            <w:proofErr w:type="spellEnd"/>
+            <w:r>
+              <w:t>()</w:t>
+            </w:r>
+          </w:p>
+        </w:tc>
+        <w:tc>
+          <w:tcPr>
+            <w:tcW w:w="2195" w:type="dxa"/>
+            <w:shd w:val="clear" w:color="auto" w:fill="auto"/>
+          </w:tcPr>
+          <w:p>
+            <w:r>
+              <w:t>CoffeeMakerTest.java</w:t>
+            </w:r>
+          </w:p>
+        </w:tc>
+        <w:tc>
+          <w:tcPr>
+            <w:tcW w:w="3195" w:type="dxa"/>
+            <w:shd w:val="clear" w:color="auto" w:fill="auto"/>
+          </w:tcPr>
+          <w:p>
+            <w:r>
+              <w:t xml:space="preserve">Prüft ob Rezept veränderbar ist bei voller Anzahl an Rezepten im </w:t>
+            </w:r>
+            <w:proofErr w:type="spellStart"/>
+            <w:r>
+              <w:t>CoffeeMaker</w:t>
+            </w:r>
+            <w:proofErr w:type="spellEnd"/>
+            <w:r>
+              <w:t>.</w:t>
+            </w:r>
+          </w:p>
+        </w:tc>
+      </w:tr>
+      <w:tr>
+        <w:tc>
+          <w:tcPr>
+            <w:tcW w:w="1469" w:type="dxa"/>
+            <w:shd w:val="clear" w:color="auto" w:fill="auto"/>
+          </w:tcPr>
+          <w:p>
+            <w:r>
+              <w:t>UT-AI-</w:t>
+            </w:r>
+            <w:proofErr w:type="spellStart"/>
+            <w:r>
+              <w:t>grfn</w:t>
+            </w:r>
+            <w:proofErr w:type="spellEnd"/>
+          </w:p>
+        </w:tc>
+        <w:tc>
+          <w:tcPr>
+            <w:tcW w:w="3064" w:type="dxa"/>
+            <w:shd w:val="clear" w:color="auto" w:fill="auto"/>
+          </w:tcPr>
+          <w:p>
+            <w:proofErr w:type="spellStart"/>
+            <w:r>
+              <w:t>testGetRecipeForName</w:t>
+            </w:r>
+            <w:proofErr w:type="spellEnd"/>
+            <w:r>
+              <w:t>()</w:t>
+            </w:r>
+          </w:p>
+        </w:tc>
+        <w:tc>
+          <w:tcPr>
+            <w:tcW w:w="2195" w:type="dxa"/>
+            <w:shd w:val="clear" w:color="auto" w:fill="auto"/>
+          </w:tcPr>
+          <w:p>
+            <w:r>
+              <w:t>CoffeeMakerTest.java</w:t>
+            </w:r>
+          </w:p>
+        </w:tc>
+        <w:tc>
+          <w:tcPr>
+            <w:tcW w:w="3195" w:type="dxa"/>
+            <w:shd w:val="clear" w:color="auto" w:fill="auto"/>
+          </w:tcPr>
+          <w:p>
+            <w:r>
+              <w:t>Prüft ob das richtige Rezept raus gegeben wird, wenn man danach verlangt.</w:t>
+            </w:r>
+          </w:p>
+        </w:tc>
+      </w:tr>
+      <w:tr>
+        <w:tc>
+          <w:tcPr>
+            <w:tcW w:w="1469" w:type="dxa"/>
+            <w:shd w:val="clear" w:color="auto" w:fill="auto"/>
+          </w:tcPr>
+          <w:p>
+            <w:r>
+              <w:t>UT-AI-</w:t>
+            </w:r>
+            <w:proofErr w:type="spellStart"/>
+            <w:r>
+              <w:t>aifp</w:t>
+            </w:r>
+            <w:proofErr w:type="spellEnd"/>
+          </w:p>
+        </w:tc>
+        <w:tc>
+          <w:tcPr>
+            <w:tcW w:w="3064" w:type="dxa"/>
+            <w:shd w:val="clear" w:color="auto" w:fill="auto"/>
+          </w:tcPr>
+          <w:p>
+            <w:proofErr w:type="spellStart"/>
+            <w:r>
+              <w:t>testAddInventoryFalsePositive</w:t>
+            </w:r>
+            <w:proofErr w:type="spellEnd"/>
+            <w:r>
+              <w:t>()</w:t>
+            </w:r>
+          </w:p>
+        </w:tc>
+        <w:tc>
+          <w:tcPr>
+            <w:tcW w:w="2195" w:type="dxa"/>
+            <w:shd w:val="clear" w:color="auto" w:fill="auto"/>
+          </w:tcPr>
+          <w:p>
+            <w:r>
+              <w:t>CoffeeMakerTest.java</w:t>
+            </w:r>
+          </w:p>
+        </w:tc>
+        <w:tc>
+          <w:tcPr>
+            <w:tcW w:w="3195" w:type="dxa"/>
+            <w:shd w:val="clear" w:color="auto" w:fill="auto"/>
+          </w:tcPr>
+          <w:p>
+            <w:r>
+              <w:t xml:space="preserve">Prüft verschiedene </w:t>
+            </w:r>
+            <w:proofErr w:type="spellStart"/>
+            <w:r>
+              <w:t>false</w:t>
+            </w:r>
+            <w:proofErr w:type="spellEnd"/>
+            <w:r>
+              <w:t xml:space="preserve"> positive Fälle, um Zutaten zum Inventar hinzuzufügen.</w:t>
+            </w:r>
+          </w:p>
+        </w:tc>
+      </w:tr>
+      <w:tr>
+        <w:tc>
+          <w:tcPr>
+            <w:tcW w:w="1469" w:type="dxa"/>
+            <w:shd w:val="clear" w:color="auto" w:fill="auto"/>
+          </w:tcPr>
+          <w:p>
+            <w:r>
+              <w:t>UT-AI-er</w:t>
+            </w:r>
+          </w:p>
+        </w:tc>
+        <w:tc>
+          <w:tcPr>
+            <w:tcW w:w="3064" w:type="dxa"/>
+            <w:shd w:val="clear" w:color="auto" w:fill="auto"/>
+          </w:tcPr>
+          <w:p>
+            <w:proofErr w:type="spellStart"/>
+            <w:r>
+              <w:t>testEditRecipe</w:t>
+            </w:r>
+            <w:proofErr w:type="spellEnd"/>
+            <w:r>
+              <w:t>()</w:t>
+            </w:r>
+          </w:p>
+        </w:tc>
+        <w:tc>
+          <w:tcPr>
+            <w:tcW w:w="2195" w:type="dxa"/>
+            <w:shd w:val="clear" w:color="auto" w:fill="auto"/>
+          </w:tcPr>
+          <w:p>
+            <w:r>
+              <w:t>CoffeeMakerTest.java</w:t>
+            </w:r>
+          </w:p>
+        </w:tc>
+        <w:tc>
+          <w:tcPr>
+            <w:tcW w:w="3195" w:type="dxa"/>
+            <w:shd w:val="clear" w:color="auto" w:fill="auto"/>
+          </w:tcPr>
+          <w:p>
+            <w:r>
+              <w:t xml:space="preserve">Prüft ob ein </w:t>
+            </w:r>
+            <w:proofErr w:type="gramStart"/>
+            <w:r>
+              <w:t>Rezepte</w:t>
+            </w:r>
+            <w:proofErr w:type="gramEnd"/>
+            <w:r>
+              <w:t xml:space="preserve"> korrekt bearbeitet werden kann.</w:t>
+            </w:r>
+          </w:p>
+        </w:tc>
+      </w:tr>
+      <w:tr>
+        <w:tc>
+          <w:tcPr>
+            <w:tcW w:w="1469" w:type="dxa"/>
+            <w:shd w:val="clear" w:color="auto" w:fill="auto"/>
+          </w:tcPr>
+          <w:p>
+            <w:r>
+              <w:t>UT-AI-</w:t>
+            </w:r>
+            <w:proofErr w:type="spellStart"/>
+            <w:r>
+              <w:t>nri</w:t>
+            </w:r>
+            <w:proofErr w:type="spellEnd"/>
+          </w:p>
+        </w:tc>
+        <w:tc>
+          <w:tcPr>
+            <w:tcW w:w="3064" w:type="dxa"/>
+            <w:shd w:val="clear" w:color="auto" w:fill="auto"/>
+          </w:tcPr>
+          <w:p>
+            <w:proofErr w:type="spellStart"/>
+            <w:r>
+              <w:t>testNegativeRecipeItems</w:t>
+            </w:r>
+            <w:proofErr w:type="spellEnd"/>
+            <w:r>
+              <w:t>()</w:t>
+            </w:r>
+          </w:p>
+        </w:tc>
+        <w:tc>
+          <w:tcPr>
+            <w:tcW w:w="2195" w:type="dxa"/>
+            <w:shd w:val="clear" w:color="auto" w:fill="auto"/>
+          </w:tcPr>
+          <w:p>
+            <w:r>
+              <w:t>CoffeeMakerTest.java</w:t>
+            </w:r>
+          </w:p>
+        </w:tc>
+        <w:tc>
+          <w:tcPr>
+            <w:tcW w:w="3195" w:type="dxa"/>
+            <w:shd w:val="clear" w:color="auto" w:fill="auto"/>
+          </w:tcPr>
+          <w:p>
+            <w:r>
+              <w:t xml:space="preserve">Prüft ob sich negative Zutaten in das Inventar hinzufügen </w:t>
+            </w:r>
+            <w:proofErr w:type="gramStart"/>
+            <w:r>
+              <w:t>lässt</w:t>
+            </w:r>
+            <w:proofErr w:type="gramEnd"/>
+            <w:r>
+              <w:t>.</w:t>
+            </w:r>
+          </w:p>
         </w:tc>
       </w:tr>
     </w:tbl>
     <w:p/>
     <w:sectPr>
-      <w:headerReference w:type="default" r:id="rId8"/>
-      <w:footerReference w:type="default" r:id="rId9"/>
+      <w:headerReference w:type="default" r:id="rId7"/>
+      <w:footerReference w:type="default" r:id="rId8"/>
       <w:pgSz w:w="11906" w:h="16838"/>
       <w:pgMar w:top="1417" w:right="1417" w:bottom="1134" w:left="1417" w:header="708" w:footer="708" w:gutter="0"/>
       <w:cols w:space="708"/>
@@ -382,7 +1137,7 @@
 </file>
 
 <file path=word/endnotes.xml><?xml version="1.0" encoding="utf-8"?>
-<w:endnotes xmlns:wpc="http://schemas.microsoft.com/office/word/2010/wordprocessingCanvas" xmlns:mc="http://schemas.openxmlformats.org/markup-compatibility/2006" xmlns:o="urn:schemas-microsoft-com:office:office" xmlns:r="http://schemas.openxmlformats.org/officeDocument/2006/relationships" xmlns:m="http://schemas.openxmlformats.org/officeDocument/2006/math" xmlns:v="urn:schemas-microsoft-com:vml" xmlns:wp14="http://schemas.microsoft.com/office/word/2010/wordprocessingDrawing" xmlns:wp="http://schemas.openxmlformats.org/drawingml/2006/wordprocessingDrawing" xmlns:w10="urn:schemas-microsoft-com:office:word" xmlns:w="http://schemas.openxmlformats.org/wordprocessingml/2006/main" xmlns:w14="http://schemas.microsoft.com/office/word/2010/wordml" xmlns:wpg="http://schemas.microsoft.com/office/word/2010/wordprocessingGroup" xmlns:wpi="http://schemas.microsoft.com/office/word/2010/wordprocessingInk" xmlns:wne="http://schemas.microsoft.com/office/word/2006/wordml" xmlns:wps="http://schemas.microsoft.com/office/word/2010/wordprocessingShape" mc:Ignorable="w14 wp14">
+<w:endnotes xmlns:ve="http://schemas.openxmlformats.org/markup-compatibility/2006" xmlns:o="urn:schemas-microsoft-com:office:office" xmlns:r="http://schemas.openxmlformats.org/officeDocument/2006/relationships" xmlns:m="http://schemas.openxmlformats.org/officeDocument/2006/math" xmlns:v="urn:schemas-microsoft-com:vml" xmlns:wp="http://schemas.openxmlformats.org/drawingml/2006/wordprocessingDrawing" xmlns:w10="urn:schemas-microsoft-com:office:word" xmlns:w="http://schemas.openxmlformats.org/wordprocessingml/2006/main" xmlns:wne="http://schemas.microsoft.com/office/word/2006/wordml">
   <w:endnote w:type="separator" w:id="-1">
     <w:p>
       <w:r>
@@ -401,12 +1156,12 @@
 </file>
 
 <file path=word/footer1.xml><?xml version="1.0" encoding="utf-8"?>
-<w:ftr xmlns:wpc="http://schemas.microsoft.com/office/word/2010/wordprocessingCanvas" xmlns:mc="http://schemas.openxmlformats.org/markup-compatibility/2006" xmlns:o="urn:schemas-microsoft-com:office:office" xmlns:r="http://schemas.openxmlformats.org/officeDocument/2006/relationships" xmlns:m="http://schemas.openxmlformats.org/officeDocument/2006/math" xmlns:v="urn:schemas-microsoft-com:vml" xmlns:wp14="http://schemas.microsoft.com/office/word/2010/wordprocessingDrawing" xmlns:wp="http://schemas.openxmlformats.org/drawingml/2006/wordprocessingDrawing" xmlns:w10="urn:schemas-microsoft-com:office:word" xmlns:w="http://schemas.openxmlformats.org/wordprocessingml/2006/main" xmlns:w14="http://schemas.microsoft.com/office/word/2010/wordml" xmlns:wpg="http://schemas.microsoft.com/office/word/2010/wordprocessingGroup" xmlns:wpi="http://schemas.microsoft.com/office/word/2010/wordprocessingInk" xmlns:wne="http://schemas.microsoft.com/office/word/2006/wordml" xmlns:wps="http://schemas.microsoft.com/office/word/2010/wordprocessingShape" mc:Ignorable="w14 wp14">
+<w:ftr xmlns:ve="http://schemas.openxmlformats.org/markup-compatibility/2006" xmlns:o="urn:schemas-microsoft-com:office:office" xmlns:r="http://schemas.openxmlformats.org/officeDocument/2006/relationships" xmlns:m="http://schemas.openxmlformats.org/officeDocument/2006/math" xmlns:v="urn:schemas-microsoft-com:vml" xmlns:wp="http://schemas.openxmlformats.org/drawingml/2006/wordprocessingDrawing" xmlns:w10="urn:schemas-microsoft-com:office:word" xmlns:w="http://schemas.openxmlformats.org/wordprocessingml/2006/main" xmlns:wne="http://schemas.microsoft.com/office/word/2006/wordml">
   <w:tbl>
     <w:tblPr>
       <w:tblpPr w:leftFromText="187" w:rightFromText="187" w:vertAnchor="text" w:tblpY="1"/>
       <w:tblW w:w="5000" w:type="pct"/>
-      <w:tblLook w:val="04A0" w:firstRow="1" w:lastRow="0" w:firstColumn="1" w:lastColumn="0" w:noHBand="0" w:noVBand="1"/>
+      <w:tblLook w:val="04A0"/>
     </w:tblPr>
     <w:tblGrid>
       <w:gridCol w:w="4179"/>
@@ -456,26 +1211,16 @@
             </w:rPr>
             <w:t xml:space="preserve">Seite </w:t>
           </w:r>
-          <w:r>
-            <w:fldChar w:fldCharType="begin"/>
-          </w:r>
-          <w:r>
-            <w:instrText xml:space="preserve"> PAGE  \* MERGEFORMAT </w:instrText>
-          </w:r>
-          <w:r>
-            <w:fldChar w:fldCharType="separate"/>
-          </w:r>
-          <w:r>
-            <w:rPr>
-              <w:rFonts w:ascii="Cambria" w:hAnsi="Cambria"/>
-              <w:b/>
-              <w:noProof/>
-            </w:rPr>
-            <w:t>1</w:t>
-          </w:r>
-          <w:r>
-            <w:fldChar w:fldCharType="end"/>
-          </w:r>
+          <w:fldSimple w:instr=" PAGE  \* MERGEFORMAT ">
+            <w:r>
+              <w:rPr>
+                <w:rFonts w:ascii="Cambria" w:hAnsi="Cambria"/>
+                <w:b/>
+                <w:noProof/>
+              </w:rPr>
+              <w:t>2</w:t>
+            </w:r>
+          </w:fldSimple>
         </w:p>
       </w:tc>
       <w:tc>
@@ -565,7 +1310,7 @@
 </file>
 
 <file path=word/footnotes.xml><?xml version="1.0" encoding="utf-8"?>
-<w:footnotes xmlns:wpc="http://schemas.microsoft.com/office/word/2010/wordprocessingCanvas" xmlns:mc="http://schemas.openxmlformats.org/markup-compatibility/2006" xmlns:o="urn:schemas-microsoft-com:office:office" xmlns:r="http://schemas.openxmlformats.org/officeDocument/2006/relationships" xmlns:m="http://schemas.openxmlformats.org/officeDocument/2006/math" xmlns:v="urn:schemas-microsoft-com:vml" xmlns:wp14="http://schemas.microsoft.com/office/word/2010/wordprocessingDrawing" xmlns:wp="http://schemas.openxmlformats.org/drawingml/2006/wordprocessingDrawing" xmlns:w10="urn:schemas-microsoft-com:office:word" xmlns:w="http://schemas.openxmlformats.org/wordprocessingml/2006/main" xmlns:w14="http://schemas.microsoft.com/office/word/2010/wordml" xmlns:wpg="http://schemas.microsoft.com/office/word/2010/wordprocessingGroup" xmlns:wpi="http://schemas.microsoft.com/office/word/2010/wordprocessingInk" xmlns:wne="http://schemas.microsoft.com/office/word/2006/wordml" xmlns:wps="http://schemas.microsoft.com/office/word/2010/wordprocessingShape" mc:Ignorable="w14 wp14">
+<w:footnotes xmlns:ve="http://schemas.openxmlformats.org/markup-compatibility/2006" xmlns:o="urn:schemas-microsoft-com:office:office" xmlns:r="http://schemas.openxmlformats.org/officeDocument/2006/relationships" xmlns:m="http://schemas.openxmlformats.org/officeDocument/2006/math" xmlns:v="urn:schemas-microsoft-com:vml" xmlns:wp="http://schemas.openxmlformats.org/drawingml/2006/wordprocessingDrawing" xmlns:w10="urn:schemas-microsoft-com:office:word" xmlns:w="http://schemas.openxmlformats.org/wordprocessingml/2006/main" xmlns:wne="http://schemas.microsoft.com/office/word/2006/wordml">
   <w:footnote w:type="separator" w:id="-1">
     <w:p>
       <w:r>
@@ -584,7 +1329,7 @@
 </file>
 
 <file path=word/header1.xml><?xml version="1.0" encoding="utf-8"?>
-<w:hdr xmlns:wpc="http://schemas.microsoft.com/office/word/2010/wordprocessingCanvas" xmlns:mc="http://schemas.openxmlformats.org/markup-compatibility/2006" xmlns:o="urn:schemas-microsoft-com:office:office" xmlns:r="http://schemas.openxmlformats.org/officeDocument/2006/relationships" xmlns:m="http://schemas.openxmlformats.org/officeDocument/2006/math" xmlns:v="urn:schemas-microsoft-com:vml" xmlns:wp14="http://schemas.microsoft.com/office/word/2010/wordprocessingDrawing" xmlns:wp="http://schemas.openxmlformats.org/drawingml/2006/wordprocessingDrawing" xmlns:w10="urn:schemas-microsoft-com:office:word" xmlns:w="http://schemas.openxmlformats.org/wordprocessingml/2006/main" xmlns:w14="http://schemas.microsoft.com/office/word/2010/wordml" xmlns:wpg="http://schemas.microsoft.com/office/word/2010/wordprocessingGroup" xmlns:wpi="http://schemas.microsoft.com/office/word/2010/wordprocessingInk" xmlns:wne="http://schemas.microsoft.com/office/word/2006/wordml" xmlns:wps="http://schemas.microsoft.com/office/word/2010/wordprocessingShape" mc:Ignorable="w14 wp14">
+<w:hdr xmlns:ve="http://schemas.openxmlformats.org/markup-compatibility/2006" xmlns:o="urn:schemas-microsoft-com:office:office" xmlns:r="http://schemas.openxmlformats.org/officeDocument/2006/relationships" xmlns:m="http://schemas.openxmlformats.org/officeDocument/2006/math" xmlns:v="urn:schemas-microsoft-com:vml" xmlns:wp="http://schemas.openxmlformats.org/drawingml/2006/wordprocessingDrawing" xmlns:w10="urn:schemas-microsoft-com:office:word" xmlns:w="http://schemas.openxmlformats.org/wordprocessingml/2006/main" xmlns:wne="http://schemas.microsoft.com/office/word/2006/wordml">
   <w:p>
     <w:pPr>
       <w:pStyle w:val="Kopfzeile"/>
@@ -644,13 +1389,6 @@
         <w:lang w:val="en-US"/>
       </w:rPr>
       <w:tab/>
-    </w:r>
-    <w:r>
-      <w:rPr>
-        <w:sz w:val="28"/>
-        <w:szCs w:val="28"/>
-        <w:lang w:val="en-US"/>
-      </w:rPr>
       <w:t xml:space="preserve"> Prof. Dr. Bettina </w:t>
     </w:r>
     <w:proofErr w:type="spellStart"/>
@@ -668,7 +1406,7 @@
 </file>
 
 <file path=word/numbering.xml><?xml version="1.0" encoding="utf-8"?>
-<w:numbering xmlns:wpc="http://schemas.microsoft.com/office/word/2010/wordprocessingCanvas" xmlns:mc="http://schemas.openxmlformats.org/markup-compatibility/2006" xmlns:o="urn:schemas-microsoft-com:office:office" xmlns:r="http://schemas.openxmlformats.org/officeDocument/2006/relationships" xmlns:m="http://schemas.openxmlformats.org/officeDocument/2006/math" xmlns:v="urn:schemas-microsoft-com:vml" xmlns:wp14="http://schemas.microsoft.com/office/word/2010/wordprocessingDrawing" xmlns:wp="http://schemas.openxmlformats.org/drawingml/2006/wordprocessingDrawing" xmlns:w10="urn:schemas-microsoft-com:office:word" xmlns:w="http://schemas.openxmlformats.org/wordprocessingml/2006/main" xmlns:w14="http://schemas.microsoft.com/office/word/2010/wordml" xmlns:wpg="http://schemas.microsoft.com/office/word/2010/wordprocessingGroup" xmlns:wpi="http://schemas.microsoft.com/office/word/2010/wordprocessingInk" xmlns:wne="http://schemas.microsoft.com/office/word/2006/wordml" xmlns:wps="http://schemas.microsoft.com/office/word/2010/wordprocessingShape" mc:Ignorable="w14 wp14">
+<w:numbering xmlns:ve="http://schemas.openxmlformats.org/markup-compatibility/2006" xmlns:o="urn:schemas-microsoft-com:office:office" xmlns:r="http://schemas.openxmlformats.org/officeDocument/2006/relationships" xmlns:m="http://schemas.openxmlformats.org/officeDocument/2006/math" xmlns:v="urn:schemas-microsoft-com:vml" xmlns:wp="http://schemas.openxmlformats.org/drawingml/2006/wordprocessingDrawing" xmlns:w10="urn:schemas-microsoft-com:office:word" xmlns:w="http://schemas.openxmlformats.org/wordprocessingml/2006/main" xmlns:wne="http://schemas.microsoft.com/office/word/2006/wordml">
   <w:abstractNum w:abstractNumId="0">
     <w:nsid w:val="60001AC3"/>
     <w:multiLevelType w:val="hybridMultilevel"/>
@@ -905,7 +1643,7 @@
 </file>
 
 <file path=word/styles.xml><?xml version="1.0" encoding="utf-8"?>
-<w:styles xmlns:mc="http://schemas.openxmlformats.org/markup-compatibility/2006" xmlns:r="http://schemas.openxmlformats.org/officeDocument/2006/relationships" xmlns:w="http://schemas.openxmlformats.org/wordprocessingml/2006/main" xmlns:w14="http://schemas.microsoft.com/office/word/2010/wordml" mc:Ignorable="w14">
+<w:styles xmlns:r="http://schemas.openxmlformats.org/officeDocument/2006/relationships" xmlns:w="http://schemas.openxmlformats.org/wordprocessingml/2006/main">
   <w:docDefaults>
     <w:rPrDefault>
       <w:rPr>
@@ -1146,6 +1884,7 @@
     <w:uiPriority w:val="99"/>
     <w:semiHidden/>
     <w:unhideWhenUsed/>
+    <w:qFormat/>
     <w:tblPr>
       <w:tblInd w:w="0" w:type="dxa"/>
       <w:tblCellMar>
@@ -1324,8 +2063,8 @@
       <w:lang w:eastAsia="en-US"/>
     </w:rPr>
   </w:style>
-  <w:style w:type="table" w:customStyle="1" w:styleId="Tabellengitternetz">
-    <w:name w:val="Tabellengitternetz"/>
+  <w:style w:type="table" w:customStyle="1" w:styleId="Tabellengitternetz1">
+    <w:name w:val="Tabellengitternetz1"/>
     <w:basedOn w:val="NormaleTabelle"/>
     <w:uiPriority w:val="59"/>
     <w:rsid w:val="001B040E"/>

</xml_diff>